<commit_message>
Resumne de la cuarta reunión
</commit_message>
<xml_diff>
--- a/Development team documents/Resumen Reuniones.docx
+++ b/Development team documents/Resumen Reuniones.docx
@@ -47,15 +47,7 @@
         <w:jc w:val="center"/>
       </w:pPr>
       <w:r>
-        <w:t xml:space="preserve">Creación del servidor de </w:t>
-      </w:r>
-      <w:proofErr w:type="spellStart"/>
-      <w:r>
-        <w:t>Discord</w:t>
-      </w:r>
-      <w:proofErr w:type="spellEnd"/>
-      <w:r>
-        <w:t xml:space="preserve"> (medio de comunicación principal).</w:t>
+        <w:t>Creación del servidor de Discord (medio de comunicación principal).</w:t>
       </w:r>
     </w:p>
     <w:p>
@@ -184,15 +176,7 @@
         <w:t xml:space="preserve">(1) </w:t>
       </w:r>
       <w:r>
-        <w:t xml:space="preserve">de tomar contacto con cada uno de los roles y </w:t>
-      </w:r>
-      <w:proofErr w:type="spellStart"/>
-      <w:r>
-        <w:t>subequipos</w:t>
-      </w:r>
-      <w:proofErr w:type="spellEnd"/>
-      <w:r>
-        <w:t xml:space="preserve"> que tiene cada miembro asignado. </w:t>
+        <w:t xml:space="preserve">de tomar contacto con cada uno de los roles y subequipos que tiene cada miembro asignado. </w:t>
       </w:r>
       <w:r>
         <w:t>Y con el objetivo (2) de tomar conciencia sobre la complejidad del proyecto y ver la viabilidad de la propuesta de diseño del juego.</w:t>
@@ -222,53 +206,110 @@
           <w:szCs w:val="32"/>
           <w:u w:val="single"/>
         </w:rPr>
-        <w:t>Tercera</w:t>
-      </w:r>
-      <w:r>
-        <w:rPr>
-          <w:b/>
-          <w:bCs/>
-          <w:sz w:val="32"/>
-          <w:szCs w:val="32"/>
-          <w:u w:val="single"/>
-        </w:rPr>
-        <w:t xml:space="preserve"> Reunión (</w:t>
-      </w:r>
-      <w:r>
-        <w:rPr>
-          <w:b/>
-          <w:bCs/>
-          <w:sz w:val="32"/>
-          <w:szCs w:val="32"/>
-          <w:u w:val="single"/>
-        </w:rPr>
-        <w:t>23</w:t>
-      </w:r>
-      <w:r>
-        <w:rPr>
-          <w:b/>
-          <w:bCs/>
-          <w:sz w:val="32"/>
-          <w:szCs w:val="32"/>
-          <w:u w:val="single"/>
-        </w:rPr>
-        <w:t xml:space="preserve">/03/2022) </w:t>
-      </w:r>
-    </w:p>
-    <w:p>
-      <w:pPr>
-        <w:jc w:val="center"/>
-      </w:pPr>
-      <w:r>
-        <w:t xml:space="preserve">[Tarea] </w:t>
-      </w:r>
-      <w:r>
-        <w:t xml:space="preserve">Continuar con el inicio de las fases de programación, pruebas y arte gráfico </w:t>
+        <w:t xml:space="preserve">Tercera Reunión (23/03/2022) </w:t>
+      </w:r>
+    </w:p>
+    <w:p>
+      <w:pPr>
+        <w:jc w:val="center"/>
+      </w:pPr>
+      <w:r>
+        <w:t>Puesta en común  de todos los avances desarrollados a lo largo de la semana.</w:t>
+      </w:r>
+    </w:p>
+    <w:p>
+      <w:pPr>
+        <w:jc w:val="center"/>
+      </w:pPr>
+      <w:r>
+        <w:t xml:space="preserve">[Tarea] Continuar con el inicio de las fases de programación, pruebas y arte gráfico </w:t>
       </w:r>
       <w:r>
         <w:br/>
         <w:t>de forma paralela. Con los objetivos ya dispuestos.</w:t>
       </w:r>
+    </w:p>
+    <w:p>
+      <w:pPr>
+        <w:jc w:val="center"/>
+      </w:pPr>
+    </w:p>
+    <w:p>
+      <w:pPr>
+        <w:jc w:val="center"/>
+        <w:rPr>
+          <w:b/>
+          <w:bCs/>
+          <w:sz w:val="32"/>
+          <w:szCs w:val="32"/>
+          <w:u w:val="single"/>
+        </w:rPr>
+      </w:pPr>
+      <w:r>
+        <w:rPr>
+          <w:b/>
+          <w:bCs/>
+          <w:sz w:val="32"/>
+          <w:szCs w:val="32"/>
+          <w:u w:val="single"/>
+        </w:rPr>
+        <w:t>Cuarta</w:t>
+      </w:r>
+      <w:r>
+        <w:rPr>
+          <w:b/>
+          <w:bCs/>
+          <w:sz w:val="32"/>
+          <w:szCs w:val="32"/>
+          <w:u w:val="single"/>
+        </w:rPr>
+        <w:t xml:space="preserve"> Reunión (2</w:t>
+      </w:r>
+      <w:r>
+        <w:rPr>
+          <w:b/>
+          <w:bCs/>
+          <w:sz w:val="32"/>
+          <w:szCs w:val="32"/>
+          <w:u w:val="single"/>
+        </w:rPr>
+        <w:t>9</w:t>
+      </w:r>
+      <w:r>
+        <w:rPr>
+          <w:b/>
+          <w:bCs/>
+          <w:sz w:val="32"/>
+          <w:szCs w:val="32"/>
+          <w:u w:val="single"/>
+        </w:rPr>
+        <w:t xml:space="preserve">/03/2022) </w:t>
+      </w:r>
+    </w:p>
+    <w:p>
+      <w:pPr>
+        <w:jc w:val="center"/>
+      </w:pPr>
+      <w:r>
+        <w:t>Puesta en común de todos los avances desarrollados a lo largo de la semana.</w:t>
+      </w:r>
+    </w:p>
+    <w:p>
+      <w:pPr>
+        <w:jc w:val="center"/>
+      </w:pPr>
+      <w:r>
+        <w:t xml:space="preserve">[Tarea] Continuar con el inicio de las fases de programación, pruebas y arte gráfico </w:t>
+      </w:r>
+      <w:r>
+        <w:br/>
+        <w:t>de forma paralela. Con los objetivos ya dispuestos.</w:t>
+      </w:r>
+    </w:p>
+    <w:p>
+      <w:pPr>
+        <w:jc w:val="center"/>
+      </w:pPr>
     </w:p>
     <w:p>
       <w:pPr>

</xml_diff>

<commit_message>
Resumen de la quinta reunión
</commit_message>
<xml_diff>
--- a/Development team documents/Resumen Reuniones.docx
+++ b/Development team documents/Resumen Reuniones.docx
@@ -47,7 +47,15 @@
         <w:jc w:val="center"/>
       </w:pPr>
       <w:r>
-        <w:t>Creación del servidor de Discord (medio de comunicación principal).</w:t>
+        <w:t xml:space="preserve">Creación del servidor de </w:t>
+      </w:r>
+      <w:proofErr w:type="spellStart"/>
+      <w:r>
+        <w:t>Discord</w:t>
+      </w:r>
+      <w:proofErr w:type="spellEnd"/>
+      <w:r>
+        <w:t xml:space="preserve"> (medio de comunicación principal).</w:t>
       </w:r>
     </w:p>
     <w:p>
@@ -176,7 +184,15 @@
         <w:t xml:space="preserve">(1) </w:t>
       </w:r>
       <w:r>
-        <w:t xml:space="preserve">de tomar contacto con cada uno de los roles y subequipos que tiene cada miembro asignado. </w:t>
+        <w:t xml:space="preserve">de tomar contacto con cada uno de los roles y </w:t>
+      </w:r>
+      <w:proofErr w:type="spellStart"/>
+      <w:r>
+        <w:t>subequipos</w:t>
+      </w:r>
+      <w:proofErr w:type="spellEnd"/>
+      <w:r>
+        <w:t xml:space="preserve"> que tiene cada miembro asignado. </w:t>
       </w:r>
       <w:r>
         <w:t>Y con el objetivo (2) de tomar conciencia sobre la complejidad del proyecto y ver la viabilidad de la propuesta de diseño del juego.</w:t>
@@ -253,37 +269,7 @@
           <w:szCs w:val="32"/>
           <w:u w:val="single"/>
         </w:rPr>
-        <w:t>Cuarta</w:t>
-      </w:r>
-      <w:r>
-        <w:rPr>
-          <w:b/>
-          <w:bCs/>
-          <w:sz w:val="32"/>
-          <w:szCs w:val="32"/>
-          <w:u w:val="single"/>
-        </w:rPr>
-        <w:t xml:space="preserve"> Reunión (2</w:t>
-      </w:r>
-      <w:r>
-        <w:rPr>
-          <w:b/>
-          <w:bCs/>
-          <w:sz w:val="32"/>
-          <w:szCs w:val="32"/>
-          <w:u w:val="single"/>
-        </w:rPr>
-        <w:t>9</w:t>
-      </w:r>
-      <w:r>
-        <w:rPr>
-          <w:b/>
-          <w:bCs/>
-          <w:sz w:val="32"/>
-          <w:szCs w:val="32"/>
-          <w:u w:val="single"/>
-        </w:rPr>
-        <w:t xml:space="preserve">/03/2022) </w:t>
+        <w:t xml:space="preserve">Cuarta Reunión (29/03/2022) </w:t>
       </w:r>
     </w:p>
     <w:p>
@@ -314,12 +300,143 @@
     <w:p>
       <w:pPr>
         <w:jc w:val="center"/>
-      </w:pPr>
-    </w:p>
-    <w:p>
-      <w:pPr>
-        <w:jc w:val="center"/>
-      </w:pPr>
+        <w:rPr>
+          <w:b/>
+          <w:bCs/>
+          <w:sz w:val="32"/>
+          <w:szCs w:val="32"/>
+          <w:u w:val="single"/>
+        </w:rPr>
+      </w:pPr>
+      <w:r>
+        <w:rPr>
+          <w:b/>
+          <w:bCs/>
+          <w:sz w:val="32"/>
+          <w:szCs w:val="32"/>
+          <w:u w:val="single"/>
+        </w:rPr>
+        <w:t>Quinta Reunión</w:t>
+      </w:r>
+      <w:r>
+        <w:rPr>
+          <w:b/>
+          <w:bCs/>
+          <w:sz w:val="32"/>
+          <w:szCs w:val="32"/>
+          <w:u w:val="single"/>
+        </w:rPr>
+        <w:t xml:space="preserve"> </w:t>
+      </w:r>
+      <w:r>
+        <w:rPr>
+          <w:b/>
+          <w:bCs/>
+          <w:sz w:val="32"/>
+          <w:szCs w:val="32"/>
+          <w:u w:val="single"/>
+        </w:rPr>
+        <w:t>(</w:t>
+      </w:r>
+      <w:r>
+        <w:rPr>
+          <w:b/>
+          <w:bCs/>
+          <w:sz w:val="32"/>
+          <w:szCs w:val="32"/>
+          <w:u w:val="single"/>
+        </w:rPr>
+        <w:t>0</w:t>
+      </w:r>
+      <w:r>
+        <w:rPr>
+          <w:b/>
+          <w:bCs/>
+          <w:sz w:val="32"/>
+          <w:szCs w:val="32"/>
+          <w:u w:val="single"/>
+        </w:rPr>
+        <w:t>5</w:t>
+      </w:r>
+      <w:r>
+        <w:rPr>
+          <w:b/>
+          <w:bCs/>
+          <w:sz w:val="32"/>
+          <w:szCs w:val="32"/>
+          <w:u w:val="single"/>
+        </w:rPr>
+        <w:t>/0</w:t>
+      </w:r>
+      <w:r>
+        <w:rPr>
+          <w:b/>
+          <w:bCs/>
+          <w:sz w:val="32"/>
+          <w:szCs w:val="32"/>
+          <w:u w:val="single"/>
+        </w:rPr>
+        <w:t>4</w:t>
+      </w:r>
+      <w:r>
+        <w:rPr>
+          <w:b/>
+          <w:bCs/>
+          <w:sz w:val="32"/>
+          <w:szCs w:val="32"/>
+          <w:u w:val="single"/>
+        </w:rPr>
+        <w:t xml:space="preserve">/2022) </w:t>
+      </w:r>
+    </w:p>
+    <w:p>
+      <w:pPr>
+        <w:jc w:val="center"/>
+      </w:pPr>
+      <w:r>
+        <w:t>Puesta en común de todos los avances desarrollados a lo largo de la semana.</w:t>
+      </w:r>
+    </w:p>
+    <w:p>
+      <w:pPr>
+        <w:jc w:val="center"/>
+      </w:pPr>
+      <w:r>
+        <w:t>Exposición de la planificación de desarrollo del proyecto.</w:t>
+      </w:r>
+    </w:p>
+    <w:p>
+      <w:pPr>
+        <w:jc w:val="center"/>
+      </w:pPr>
+      <w:r>
+        <w:t>Inauguración del tablero de actividades en GitHub</w:t>
+      </w:r>
+    </w:p>
+    <w:p>
+      <w:pPr>
+        <w:jc w:val="center"/>
+      </w:pPr>
+      <w:r>
+        <w:t>Inicio de la fase 1 de la planificación de desarrollo del proyecto.</w:t>
+      </w:r>
+    </w:p>
+    <w:p>
+      <w:pPr>
+        <w:jc w:val="center"/>
+      </w:pPr>
+      <w:r>
+        <w:lastRenderedPageBreak/>
+        <w:t xml:space="preserve">[Falta de asistencia] Daniel </w:t>
+      </w:r>
+      <w:proofErr w:type="spellStart"/>
+      <w:r>
+        <w:t>Yanel</w:t>
+      </w:r>
+      <w:proofErr w:type="spellEnd"/>
+      <w:r>
+        <w:t xml:space="preserve"> Gorrón y Rubén López</w:t>
+      </w:r>
     </w:p>
     <w:sectPr>
       <w:pgSz w:w="11906" w:h="16838"/>
@@ -729,7 +846,7 @@
   <w:style w:type="paragraph" w:default="1" w:styleId="Normal">
     <w:name w:val="Normal"/>
     <w:qFormat/>
-    <w:rsid w:val="00B1409E"/>
+    <w:rsid w:val="00FE53C5"/>
   </w:style>
   <w:style w:type="character" w:default="1" w:styleId="Fuentedeprrafopredeter">
     <w:name w:val="Default Paragraph Font"/>

</xml_diff>

<commit_message>
resumen de la sexta reunión
</commit_message>
<xml_diff>
--- a/Development team documents/Resumen Reuniones.docx
+++ b/Development team documents/Resumen Reuniones.docx
@@ -47,15 +47,7 @@
         <w:jc w:val="center"/>
       </w:pPr>
       <w:r>
-        <w:t xml:space="preserve">Creación del servidor de </w:t>
-      </w:r>
-      <w:proofErr w:type="spellStart"/>
-      <w:r>
-        <w:t>Discord</w:t>
-      </w:r>
-      <w:proofErr w:type="spellEnd"/>
-      <w:r>
-        <w:t xml:space="preserve"> (medio de comunicación principal).</w:t>
+        <w:t>Creación del servidor de Discord (medio de comunicación principal).</w:t>
       </w:r>
     </w:p>
     <w:p>
@@ -184,15 +176,7 @@
         <w:t xml:space="preserve">(1) </w:t>
       </w:r>
       <w:r>
-        <w:t xml:space="preserve">de tomar contacto con cada uno de los roles y </w:t>
-      </w:r>
-      <w:proofErr w:type="spellStart"/>
-      <w:r>
-        <w:t>subequipos</w:t>
-      </w:r>
-      <w:proofErr w:type="spellEnd"/>
-      <w:r>
-        <w:t xml:space="preserve"> que tiene cada miembro asignado. </w:t>
+        <w:t xml:space="preserve">de tomar contacto con cada uno de los roles y subequipos que tiene cada miembro asignado. </w:t>
       </w:r>
       <w:r>
         <w:t>Y con el objetivo (2) de tomar conciencia sobre la complejidad del proyecto y ver la viabilidad de la propuesta de diseño del juego.</w:t>
@@ -326,27 +310,7 @@
           <w:szCs w:val="32"/>
           <w:u w:val="single"/>
         </w:rPr>
-        <w:t xml:space="preserve"> </w:t>
-      </w:r>
-      <w:r>
-        <w:rPr>
-          <w:b/>
-          <w:bCs/>
-          <w:sz w:val="32"/>
-          <w:szCs w:val="32"/>
-          <w:u w:val="single"/>
-        </w:rPr>
-        <w:t>(</w:t>
-      </w:r>
-      <w:r>
-        <w:rPr>
-          <w:b/>
-          <w:bCs/>
-          <w:sz w:val="32"/>
-          <w:szCs w:val="32"/>
-          <w:u w:val="single"/>
-        </w:rPr>
-        <w:t>0</w:t>
+        <w:t xml:space="preserve"> (0</w:t>
       </w:r>
       <w:r>
         <w:rPr>
@@ -366,27 +330,7 @@
           <w:szCs w:val="32"/>
           <w:u w:val="single"/>
         </w:rPr>
-        <w:t>/0</w:t>
-      </w:r>
-      <w:r>
-        <w:rPr>
-          <w:b/>
-          <w:bCs/>
-          <w:sz w:val="32"/>
-          <w:szCs w:val="32"/>
-          <w:u w:val="single"/>
-        </w:rPr>
-        <w:t>4</w:t>
-      </w:r>
-      <w:r>
-        <w:rPr>
-          <w:b/>
-          <w:bCs/>
-          <w:sz w:val="32"/>
-          <w:szCs w:val="32"/>
-          <w:u w:val="single"/>
-        </w:rPr>
-        <w:t xml:space="preserve">/2022) </w:t>
+        <w:t xml:space="preserve">/04/2022) </w:t>
       </w:r>
     </w:p>
     <w:p>
@@ -412,6 +356,9 @@
       <w:r>
         <w:t>Inauguración del tablero de actividades en GitHub</w:t>
       </w:r>
+      <w:r>
+        <w:t>.</w:t>
+      </w:r>
     </w:p>
     <w:p>
       <w:pPr>
@@ -427,15 +374,151 @@
       </w:pPr>
       <w:r>
         <w:lastRenderedPageBreak/>
-        <w:t xml:space="preserve">[Falta de asistencia] Daniel </w:t>
-      </w:r>
-      <w:proofErr w:type="spellStart"/>
-      <w:r>
-        <w:t>Yanel</w:t>
-      </w:r>
-      <w:proofErr w:type="spellEnd"/>
-      <w:r>
-        <w:t xml:space="preserve"> Gorrón y Rubén López</w:t>
+        <w:t>[Falta de asistencia</w:t>
+      </w:r>
+      <w:r>
+        <w:t xml:space="preserve"> injustificada</w:t>
+      </w:r>
+      <w:r>
+        <w:t>] Daniel Yanel Gorrón y Rubén López</w:t>
+      </w:r>
+      <w:r>
+        <w:t>.</w:t>
+      </w:r>
+    </w:p>
+    <w:p>
+      <w:pPr>
+        <w:jc w:val="center"/>
+      </w:pPr>
+    </w:p>
+    <w:p>
+      <w:pPr>
+        <w:jc w:val="center"/>
+        <w:rPr>
+          <w:b/>
+          <w:bCs/>
+          <w:sz w:val="32"/>
+          <w:szCs w:val="32"/>
+          <w:u w:val="single"/>
+        </w:rPr>
+      </w:pPr>
+      <w:r>
+        <w:rPr>
+          <w:b/>
+          <w:bCs/>
+          <w:sz w:val="32"/>
+          <w:szCs w:val="32"/>
+          <w:u w:val="single"/>
+        </w:rPr>
+        <w:t>Sexta</w:t>
+      </w:r>
+      <w:r>
+        <w:rPr>
+          <w:b/>
+          <w:bCs/>
+          <w:sz w:val="32"/>
+          <w:szCs w:val="32"/>
+          <w:u w:val="single"/>
+        </w:rPr>
+        <w:t xml:space="preserve"> Reunión (</w:t>
+      </w:r>
+      <w:r>
+        <w:rPr>
+          <w:b/>
+          <w:bCs/>
+          <w:sz w:val="32"/>
+          <w:szCs w:val="32"/>
+          <w:u w:val="single"/>
+        </w:rPr>
+        <w:t>12</w:t>
+      </w:r>
+      <w:r>
+        <w:rPr>
+          <w:b/>
+          <w:bCs/>
+          <w:sz w:val="32"/>
+          <w:szCs w:val="32"/>
+          <w:u w:val="single"/>
+        </w:rPr>
+        <w:t xml:space="preserve">/04/2022) </w:t>
+      </w:r>
+    </w:p>
+    <w:p>
+      <w:pPr>
+        <w:jc w:val="center"/>
+      </w:pPr>
+      <w:r>
+        <w:t xml:space="preserve">Inicio de la fase </w:t>
+      </w:r>
+      <w:r>
+        <w:t>2</w:t>
+      </w:r>
+      <w:r>
+        <w:t xml:space="preserve"> de la planificación de desarrollo del proyecto.</w:t>
+      </w:r>
+    </w:p>
+    <w:p>
+      <w:pPr>
+        <w:jc w:val="center"/>
+      </w:pPr>
+      <w:r>
+        <w:t xml:space="preserve">[Falta de asistencia injustificada] </w:t>
+      </w:r>
+      <w:r>
+        <w:t>Iubal Nicolás Camjalli Spiegel</w:t>
+      </w:r>
+      <w:r>
+        <w:t xml:space="preserve">, </w:t>
+      </w:r>
+      <w:r>
+        <w:t>Mario González Montalvo</w:t>
+      </w:r>
+      <w:r>
+        <w:t xml:space="preserve">, </w:t>
+      </w:r>
+      <w:r>
+        <w:t>Daniel Yanel Gorrón</w:t>
+      </w:r>
+      <w:r>
+        <w:t xml:space="preserve">, </w:t>
+      </w:r>
+      <w:r>
+        <w:t>Rubén López</w:t>
+      </w:r>
+      <w:r>
+        <w:t xml:space="preserve">, </w:t>
+      </w:r>
+      <w:r>
+        <w:t>Fátima De la Morena</w:t>
+      </w:r>
+      <w:r>
+        <w:t xml:space="preserve"> y </w:t>
+      </w:r>
+      <w:r>
+        <w:t>Carlos Jiménez Crespo</w:t>
+      </w:r>
+      <w:r>
+        <w:t>.</w:t>
+      </w:r>
+    </w:p>
+    <w:p>
+      <w:pPr>
+        <w:jc w:val="center"/>
+      </w:pPr>
+      <w:r>
+        <w:t xml:space="preserve">[Falta de realización de actividades injustificada]  </w:t>
+      </w:r>
+      <w:r>
+        <w:t>Daniel Yanel Gorrón</w:t>
+      </w:r>
+      <w:r>
+        <w:t xml:space="preserve"> y </w:t>
+      </w:r>
+      <w:r>
+        <w:t>Rubén López</w:t>
+      </w:r>
+      <w:r>
+        <w:t>.</w:t>
       </w:r>
     </w:p>
     <w:sectPr>
@@ -846,7 +929,7 @@
   <w:style w:type="paragraph" w:default="1" w:styleId="Normal">
     <w:name w:val="Normal"/>
     <w:qFormat/>
-    <w:rsid w:val="00FE53C5"/>
+    <w:rsid w:val="005840D7"/>
   </w:style>
   <w:style w:type="character" w:default="1" w:styleId="Fuentedeprrafopredeter">
     <w:name w:val="Default Paragraph Font"/>

</xml_diff>

<commit_message>
Resumen de la septima reunión
</commit_message>
<xml_diff>
--- a/Development team documents/Resumen Reuniones.docx
+++ b/Development team documents/Resumen Reuniones.docx
@@ -410,27 +410,126 @@
           <w:szCs w:val="32"/>
           <w:u w:val="single"/>
         </w:rPr>
-        <w:t>Sexta</w:t>
-      </w:r>
-      <w:r>
-        <w:rPr>
-          <w:b/>
-          <w:bCs/>
-          <w:sz w:val="32"/>
-          <w:szCs w:val="32"/>
-          <w:u w:val="single"/>
-        </w:rPr>
-        <w:t xml:space="preserve"> Reunión (</w:t>
-      </w:r>
-      <w:r>
-        <w:rPr>
-          <w:b/>
-          <w:bCs/>
-          <w:sz w:val="32"/>
-          <w:szCs w:val="32"/>
-          <w:u w:val="single"/>
-        </w:rPr>
-        <w:t>12</w:t>
+        <w:t xml:space="preserve">Sexta Reunión (12/04/2022) </w:t>
+      </w:r>
+    </w:p>
+    <w:p>
+      <w:pPr>
+        <w:jc w:val="center"/>
+      </w:pPr>
+      <w:r>
+        <w:t>Inicio de la fase 2 de la planificación de desarrollo del proyecto.</w:t>
+      </w:r>
+    </w:p>
+    <w:p>
+      <w:pPr>
+        <w:jc w:val="center"/>
+      </w:pPr>
+      <w:r>
+        <w:t xml:space="preserve">[Falta de asistencia injustificada] </w:t>
+      </w:r>
+      <w:r>
+        <w:t>Iubal Nicolás Camjalli Spiegel</w:t>
+      </w:r>
+      <w:r>
+        <w:t xml:space="preserve">, </w:t>
+      </w:r>
+      <w:r>
+        <w:t>Mario González Montalvo</w:t>
+      </w:r>
+      <w:r>
+        <w:t xml:space="preserve">, </w:t>
+      </w:r>
+      <w:r>
+        <w:t>Daniel Yanel Gorrón</w:t>
+      </w:r>
+      <w:r>
+        <w:t xml:space="preserve">, </w:t>
+      </w:r>
+      <w:r>
+        <w:t>Rubén López</w:t>
+      </w:r>
+      <w:r>
+        <w:t xml:space="preserve">, </w:t>
+      </w:r>
+      <w:r>
+        <w:t>Fátima De la Morena</w:t>
+      </w:r>
+      <w:r>
+        <w:t xml:space="preserve"> y </w:t>
+      </w:r>
+      <w:r>
+        <w:t>Carlos Jiménez Crespo</w:t>
+      </w:r>
+      <w:r>
+        <w:t>.</w:t>
+      </w:r>
+    </w:p>
+    <w:p>
+      <w:pPr>
+        <w:jc w:val="center"/>
+      </w:pPr>
+      <w:r>
+        <w:t xml:space="preserve">[Falta de realización de actividades injustificada]  </w:t>
+      </w:r>
+      <w:r>
+        <w:t>Daniel Yanel Gorrón</w:t>
+      </w:r>
+      <w:r>
+        <w:t xml:space="preserve"> y </w:t>
+      </w:r>
+      <w:r>
+        <w:t>Rubén López</w:t>
+      </w:r>
+      <w:r>
+        <w:t>.</w:t>
+      </w:r>
+    </w:p>
+    <w:p>
+      <w:pPr>
+        <w:jc w:val="center"/>
+      </w:pPr>
+    </w:p>
+    <w:p>
+      <w:pPr>
+        <w:jc w:val="center"/>
+        <w:rPr>
+          <w:b/>
+          <w:bCs/>
+          <w:sz w:val="32"/>
+          <w:szCs w:val="32"/>
+          <w:u w:val="single"/>
+        </w:rPr>
+      </w:pPr>
+      <w:r>
+        <w:rPr>
+          <w:b/>
+          <w:bCs/>
+          <w:sz w:val="32"/>
+          <w:szCs w:val="32"/>
+          <w:u w:val="single"/>
+        </w:rPr>
+        <w:t>Séptima</w:t>
+      </w:r>
+      <w:r>
+        <w:rPr>
+          <w:b/>
+          <w:bCs/>
+          <w:sz w:val="32"/>
+          <w:szCs w:val="32"/>
+          <w:u w:val="single"/>
+        </w:rPr>
+        <w:t xml:space="preserve"> Reunión (1</w:t>
+      </w:r>
+      <w:r>
+        <w:rPr>
+          <w:b/>
+          <w:bCs/>
+          <w:sz w:val="32"/>
+          <w:szCs w:val="32"/>
+          <w:u w:val="single"/>
+        </w:rPr>
+        <w:t>9</w:t>
       </w:r>
       <w:r>
         <w:rPr>
@@ -448,10 +547,46 @@
         <w:jc w:val="center"/>
       </w:pPr>
       <w:r>
+        <w:t>Debate sobre cuestiones referentes a</w:t>
+      </w:r>
+      <w:r>
+        <w:t xml:space="preserve"> la presentación </w:t>
+      </w:r>
+      <w:r>
+        <w:t>del diseño del videojuego.</w:t>
+      </w:r>
+    </w:p>
+    <w:p>
+      <w:pPr>
+        <w:jc w:val="center"/>
+      </w:pPr>
+      <w:r>
+        <w:t xml:space="preserve">Puesta en común de todos los avances desarrollados a lo largo de la </w:t>
+      </w:r>
+      <w:r>
+        <w:t>fase 2</w:t>
+      </w:r>
+      <w:r>
+        <w:t>.</w:t>
+      </w:r>
+    </w:p>
+    <w:p>
+      <w:pPr>
+        <w:jc w:val="center"/>
+      </w:pPr>
+      <w:r>
+        <w:t>Exposición de buenas practicas de desarrollo y mantenimiento de contenido y archivos.</w:t>
+      </w:r>
+    </w:p>
+    <w:p>
+      <w:pPr>
+        <w:jc w:val="center"/>
+      </w:pPr>
+      <w:r>
         <w:t xml:space="preserve">Inicio de la fase </w:t>
       </w:r>
       <w:r>
-        <w:t>2</w:t>
+        <w:t>3</w:t>
       </w:r>
       <w:r>
         <w:t xml:space="preserve"> de la planificación de desarrollo del proyecto.</w:t>
@@ -461,65 +596,6 @@
       <w:pPr>
         <w:jc w:val="center"/>
       </w:pPr>
-      <w:r>
-        <w:t xml:space="preserve">[Falta de asistencia injustificada] </w:t>
-      </w:r>
-      <w:r>
-        <w:t>Iubal Nicolás Camjalli Spiegel</w:t>
-      </w:r>
-      <w:r>
-        <w:t xml:space="preserve">, </w:t>
-      </w:r>
-      <w:r>
-        <w:t>Mario González Montalvo</w:t>
-      </w:r>
-      <w:r>
-        <w:t xml:space="preserve">, </w:t>
-      </w:r>
-      <w:r>
-        <w:t>Daniel Yanel Gorrón</w:t>
-      </w:r>
-      <w:r>
-        <w:t xml:space="preserve">, </w:t>
-      </w:r>
-      <w:r>
-        <w:t>Rubén López</w:t>
-      </w:r>
-      <w:r>
-        <w:t xml:space="preserve">, </w:t>
-      </w:r>
-      <w:r>
-        <w:t>Fátima De la Morena</w:t>
-      </w:r>
-      <w:r>
-        <w:t xml:space="preserve"> y </w:t>
-      </w:r>
-      <w:r>
-        <w:t>Carlos Jiménez Crespo</w:t>
-      </w:r>
-      <w:r>
-        <w:t>.</w:t>
-      </w:r>
-    </w:p>
-    <w:p>
-      <w:pPr>
-        <w:jc w:val="center"/>
-      </w:pPr>
-      <w:r>
-        <w:t xml:space="preserve">[Falta de realización de actividades injustificada]  </w:t>
-      </w:r>
-      <w:r>
-        <w:t>Daniel Yanel Gorrón</w:t>
-      </w:r>
-      <w:r>
-        <w:t xml:space="preserve"> y </w:t>
-      </w:r>
-      <w:r>
-        <w:t>Rubén López</w:t>
-      </w:r>
-      <w:r>
-        <w:t>.</w:t>
-      </w:r>
     </w:p>
     <w:sectPr>
       <w:pgSz w:w="11906" w:h="16838"/>

</xml_diff>

<commit_message>
Resumen de la octava reunión
</commit_message>
<xml_diff>
--- a/Development team documents/Resumen Reuniones.docx
+++ b/Development team documents/Resumen Reuniones.docx
@@ -509,37 +509,7 @@
           <w:szCs w:val="32"/>
           <w:u w:val="single"/>
         </w:rPr>
-        <w:t>Séptima</w:t>
-      </w:r>
-      <w:r>
-        <w:rPr>
-          <w:b/>
-          <w:bCs/>
-          <w:sz w:val="32"/>
-          <w:szCs w:val="32"/>
-          <w:u w:val="single"/>
-        </w:rPr>
-        <w:t xml:space="preserve"> Reunión (1</w:t>
-      </w:r>
-      <w:r>
-        <w:rPr>
-          <w:b/>
-          <w:bCs/>
-          <w:sz w:val="32"/>
-          <w:szCs w:val="32"/>
-          <w:u w:val="single"/>
-        </w:rPr>
-        <w:t>9</w:t>
-      </w:r>
-      <w:r>
-        <w:rPr>
-          <w:b/>
-          <w:bCs/>
-          <w:sz w:val="32"/>
-          <w:szCs w:val="32"/>
-          <w:u w:val="single"/>
-        </w:rPr>
-        <w:t xml:space="preserve">/04/2022) </w:t>
+        <w:t xml:space="preserve">Séptima Reunión (19/04/2022) </w:t>
       </w:r>
     </w:p>
     <w:p>
@@ -561,10 +531,7 @@
         <w:jc w:val="center"/>
       </w:pPr>
       <w:r>
-        <w:t xml:space="preserve">Puesta en común de todos los avances desarrollados a lo largo de la </w:t>
-      </w:r>
-      <w:r>
-        <w:t>fase 2</w:t>
+        <w:t>Puesta en común de todos los avances desarrollados a lo largo de la fase 2</w:t>
       </w:r>
       <w:r>
         <w:t>.</w:t>
@@ -583,14 +550,98 @@
         <w:jc w:val="center"/>
       </w:pPr>
       <w:r>
+        <w:t>Inicio de la fase 3 de la planificación de desarrollo del proyecto.</w:t>
+      </w:r>
+    </w:p>
+    <w:p>
+      <w:pPr>
+        <w:jc w:val="center"/>
+      </w:pPr>
+    </w:p>
+    <w:p>
+      <w:pPr>
+        <w:jc w:val="center"/>
+        <w:rPr>
+          <w:b/>
+          <w:bCs/>
+          <w:sz w:val="32"/>
+          <w:szCs w:val="32"/>
+          <w:u w:val="single"/>
+        </w:rPr>
+      </w:pPr>
+      <w:r>
+        <w:rPr>
+          <w:b/>
+          <w:bCs/>
+          <w:sz w:val="32"/>
+          <w:szCs w:val="32"/>
+          <w:u w:val="single"/>
+        </w:rPr>
+        <w:t>Octava</w:t>
+      </w:r>
+      <w:r>
+        <w:rPr>
+          <w:b/>
+          <w:bCs/>
+          <w:sz w:val="32"/>
+          <w:szCs w:val="32"/>
+          <w:u w:val="single"/>
+        </w:rPr>
+        <w:t xml:space="preserve"> Reunión (19/04/2022) </w:t>
+      </w:r>
+    </w:p>
+    <w:p>
+      <w:pPr>
+        <w:jc w:val="center"/>
+      </w:pPr>
+      <w:r>
+        <w:t xml:space="preserve">Puesta en común de todos los avances desarrollados a lo largo de la fase </w:t>
+      </w:r>
+      <w:r>
+        <w:t>3</w:t>
+      </w:r>
+      <w:r>
+        <w:t>.</w:t>
+      </w:r>
+    </w:p>
+    <w:p>
+      <w:pPr>
+        <w:jc w:val="center"/>
+      </w:pPr>
+      <w:r>
         <w:t xml:space="preserve">Inicio de la fase </w:t>
       </w:r>
       <w:r>
-        <w:t>3</w:t>
+        <w:t>4</w:t>
       </w:r>
       <w:r>
         <w:t xml:space="preserve"> de la planificación de desarrollo del proyecto.</w:t>
       </w:r>
+    </w:p>
+    <w:p>
+      <w:pPr>
+        <w:jc w:val="center"/>
+      </w:pPr>
+      <w:r>
+        <w:t xml:space="preserve">[Falta de realización de actividades injustificada]  </w:t>
+      </w:r>
+      <w:r>
+        <w:t>Daniel Yanel Gorrón</w:t>
+      </w:r>
+      <w:r>
+        <w:t xml:space="preserve"> y </w:t>
+      </w:r>
+      <w:r>
+        <w:t>Rubén López</w:t>
+      </w:r>
+      <w:r>
+        <w:t>.</w:t>
+      </w:r>
+    </w:p>
+    <w:p>
+      <w:pPr>
+        <w:jc w:val="center"/>
+      </w:pPr>
     </w:p>
     <w:p>
       <w:pPr>

</xml_diff>

<commit_message>
resumen de la novena reunión
</commit_message>
<xml_diff>
--- a/Development team documents/Resumen Reuniones.docx
+++ b/Development team documents/Resumen Reuniones.docx
@@ -1,6 +1,6 @@
 
 <file path=word/document.xml><?xml version="1.0" encoding="utf-8"?>
-<w:document xmlns:wpc="http://schemas.microsoft.com/office/word/2010/wordprocessingCanvas" xmlns:cx="http://schemas.microsoft.com/office/drawing/2014/chartex" xmlns:cx1="http://schemas.microsoft.com/office/drawing/2015/9/8/chartex" xmlns:cx2="http://schemas.microsoft.com/office/drawing/2015/10/21/chartex" xmlns:cx3="http://schemas.microsoft.com/office/drawing/2016/5/9/chartex" xmlns:cx4="http://schemas.microsoft.com/office/drawing/2016/5/10/chartex" xmlns:cx5="http://schemas.microsoft.com/office/drawing/2016/5/11/chartex" xmlns:cx6="http://schemas.microsoft.com/office/drawing/2016/5/12/chartex" xmlns:cx7="http://schemas.microsoft.com/office/drawing/2016/5/13/chartex" xmlns:cx8="http://schemas.microsoft.com/office/drawing/2016/5/14/chartex" xmlns:mc="http://schemas.openxmlformats.org/markup-compatibility/2006" xmlns:aink="http://schemas.microsoft.com/office/drawing/2016/ink" xmlns:am3d="http://schemas.microsoft.com/office/drawing/2017/model3d" xmlns:o="urn:schemas-microsoft-com:office:office" xmlns:r="http://schemas.openxmlformats.org/officeDocument/2006/relationships" xmlns:m="http://schemas.openxmlformats.org/officeDocument/2006/math" xmlns:v="urn:schemas-microsoft-com:vml" xmlns:wp14="http://schemas.microsoft.com/office/word/2010/wordprocessingDrawing" xmlns:wp="http://schemas.openxmlformats.org/drawingml/2006/wordprocessingDrawing" xmlns:w10="urn:schemas-microsoft-com:office:word" xmlns:w="http://schemas.openxmlformats.org/wordprocessingml/2006/main" xmlns:w14="http://schemas.microsoft.com/office/word/2010/wordml" xmlns:w15="http://schemas.microsoft.com/office/word/2012/wordml" xmlns:w16cex="http://schemas.microsoft.com/office/word/2018/wordml/cex" xmlns:w16cid="http://schemas.microsoft.com/office/word/2016/wordml/cid" xmlns:w16="http://schemas.microsoft.com/office/word/2018/wordml" xmlns:w16sdtdh="http://schemas.microsoft.com/office/word/2020/wordml/sdtdatahash" xmlns:w16se="http://schemas.microsoft.com/office/word/2015/wordml/symex" xmlns:wpg="http://schemas.microsoft.com/office/word/2010/wordprocessingGroup" xmlns:wpi="http://schemas.microsoft.com/office/word/2010/wordprocessingInk" xmlns:wne="http://schemas.microsoft.com/office/word/2006/wordml" xmlns:wps="http://schemas.microsoft.com/office/word/2010/wordprocessingShape" mc:Ignorable="w14 w15 w16se w16cid w16 w16cex w16sdtdh wp14">
+<w:document xmlns:wpc="http://schemas.microsoft.com/office/word/2010/wordprocessingCanvas" xmlns:cx="http://schemas.microsoft.com/office/drawing/2014/chartex" xmlns:cx1="http://schemas.microsoft.com/office/drawing/2015/9/8/chartex" xmlns:cx2="http://schemas.microsoft.com/office/drawing/2015/10/21/chartex" xmlns:cx3="http://schemas.microsoft.com/office/drawing/2016/5/9/chartex" xmlns:cx4="http://schemas.microsoft.com/office/drawing/2016/5/10/chartex" xmlns:cx5="http://schemas.microsoft.com/office/drawing/2016/5/11/chartex" xmlns:cx6="http://schemas.microsoft.com/office/drawing/2016/5/12/chartex" xmlns:cx7="http://schemas.microsoft.com/office/drawing/2016/5/13/chartex" xmlns:cx8="http://schemas.microsoft.com/office/drawing/2016/5/14/chartex" xmlns:mc="http://schemas.openxmlformats.org/markup-compatibility/2006" xmlns:aink="http://schemas.microsoft.com/office/drawing/2016/ink" xmlns:am3d="http://schemas.microsoft.com/office/drawing/2017/model3d" xmlns:o="urn:schemas-microsoft-com:office:office" xmlns:oel="http://schemas.microsoft.com/office/2019/extlst" xmlns:r="http://schemas.openxmlformats.org/officeDocument/2006/relationships" xmlns:m="http://schemas.openxmlformats.org/officeDocument/2006/math" xmlns:v="urn:schemas-microsoft-com:vml" xmlns:wp14="http://schemas.microsoft.com/office/word/2010/wordprocessingDrawing" xmlns:wp="http://schemas.openxmlformats.org/drawingml/2006/wordprocessingDrawing" xmlns:w10="urn:schemas-microsoft-com:office:word" xmlns:w="http://schemas.openxmlformats.org/wordprocessingml/2006/main" xmlns:w14="http://schemas.microsoft.com/office/word/2010/wordml" xmlns:w15="http://schemas.microsoft.com/office/word/2012/wordml" xmlns:w16cex="http://schemas.microsoft.com/office/word/2018/wordml/cex" xmlns:w16cid="http://schemas.microsoft.com/office/word/2016/wordml/cid" xmlns:w16="http://schemas.microsoft.com/office/word/2018/wordml" xmlns:w16sdtdh="http://schemas.microsoft.com/office/word/2020/wordml/sdtdatahash" xmlns:w16se="http://schemas.microsoft.com/office/word/2015/wordml/symex" xmlns:wpg="http://schemas.microsoft.com/office/word/2010/wordprocessingGroup" xmlns:wpi="http://schemas.microsoft.com/office/word/2010/wordprocessingInk" xmlns:wne="http://schemas.microsoft.com/office/word/2006/wordml" xmlns:wps="http://schemas.microsoft.com/office/word/2010/wordprocessingShape" mc:Ignorable="w14 w15 w16se w16cid w16 w16cex w16sdtdh wp14">
   <w:body>
     <w:p>
       <w:pPr>
@@ -577,17 +577,140 @@
           <w:szCs w:val="32"/>
           <w:u w:val="single"/>
         </w:rPr>
-        <w:t>Octava</w:t>
-      </w:r>
-      <w:r>
-        <w:rPr>
-          <w:b/>
-          <w:bCs/>
-          <w:sz w:val="32"/>
-          <w:szCs w:val="32"/>
-          <w:u w:val="single"/>
-        </w:rPr>
-        <w:t xml:space="preserve"> Reunión (19/04/2022) </w:t>
+        <w:t>Octava Reunión (</w:t>
+      </w:r>
+      <w:r>
+        <w:rPr>
+          <w:b/>
+          <w:bCs/>
+          <w:sz w:val="32"/>
+          <w:szCs w:val="32"/>
+          <w:u w:val="single"/>
+        </w:rPr>
+        <w:t>26</w:t>
+      </w:r>
+      <w:r>
+        <w:rPr>
+          <w:b/>
+          <w:bCs/>
+          <w:sz w:val="32"/>
+          <w:szCs w:val="32"/>
+          <w:u w:val="single"/>
+        </w:rPr>
+        <w:t xml:space="preserve">/04/2022) </w:t>
+      </w:r>
+    </w:p>
+    <w:p>
+      <w:pPr>
+        <w:jc w:val="center"/>
+      </w:pPr>
+      <w:r>
+        <w:t>Puesta en común de todos los avances desarrollados a lo largo de la fase 3.</w:t>
+      </w:r>
+    </w:p>
+    <w:p>
+      <w:pPr>
+        <w:jc w:val="center"/>
+      </w:pPr>
+      <w:r>
+        <w:t>Inicio de la fase 4 de la planificación de desarrollo del proyecto.</w:t>
+      </w:r>
+    </w:p>
+    <w:p>
+      <w:pPr>
+        <w:jc w:val="center"/>
+      </w:pPr>
+      <w:r>
+        <w:t xml:space="preserve">[Falta de realización de actividades injustificada]  </w:t>
+      </w:r>
+      <w:r>
+        <w:t>Daniel Yanel Gorrón</w:t>
+      </w:r>
+      <w:r>
+        <w:t xml:space="preserve"> y </w:t>
+      </w:r>
+      <w:r>
+        <w:t>Rubén López</w:t>
+      </w:r>
+      <w:r>
+        <w:t>.</w:t>
+      </w:r>
+    </w:p>
+    <w:p>
+      <w:pPr>
+        <w:jc w:val="center"/>
+      </w:pPr>
+    </w:p>
+    <w:p>
+      <w:pPr>
+        <w:jc w:val="center"/>
+        <w:rPr>
+          <w:b/>
+          <w:bCs/>
+          <w:sz w:val="32"/>
+          <w:szCs w:val="32"/>
+          <w:u w:val="single"/>
+        </w:rPr>
+      </w:pPr>
+      <w:r>
+        <w:rPr>
+          <w:b/>
+          <w:bCs/>
+          <w:sz w:val="32"/>
+          <w:szCs w:val="32"/>
+          <w:u w:val="single"/>
+        </w:rPr>
+        <w:t>Novena</w:t>
+      </w:r>
+      <w:r>
+        <w:rPr>
+          <w:b/>
+          <w:bCs/>
+          <w:sz w:val="32"/>
+          <w:szCs w:val="32"/>
+          <w:u w:val="single"/>
+        </w:rPr>
+        <w:t xml:space="preserve"> Reunión (</w:t>
+      </w:r>
+      <w:r>
+        <w:rPr>
+          <w:b/>
+          <w:bCs/>
+          <w:sz w:val="32"/>
+          <w:szCs w:val="32"/>
+          <w:u w:val="single"/>
+        </w:rPr>
+        <w:t>03</w:t>
+      </w:r>
+      <w:r>
+        <w:rPr>
+          <w:b/>
+          <w:bCs/>
+          <w:sz w:val="32"/>
+          <w:szCs w:val="32"/>
+          <w:u w:val="single"/>
+        </w:rPr>
+        <w:t>/0</w:t>
+      </w:r>
+      <w:r>
+        <w:rPr>
+          <w:b/>
+          <w:bCs/>
+          <w:sz w:val="32"/>
+          <w:szCs w:val="32"/>
+          <w:u w:val="single"/>
+        </w:rPr>
+        <w:t>5</w:t>
+      </w:r>
+      <w:r>
+        <w:rPr>
+          <w:b/>
+          <w:bCs/>
+          <w:sz w:val="32"/>
+          <w:szCs w:val="32"/>
+          <w:u w:val="single"/>
+        </w:rPr>
+        <w:t xml:space="preserve">/2022) </w:t>
       </w:r>
     </w:p>
     <w:p>
@@ -598,7 +721,7 @@
         <w:t xml:space="preserve">Puesta en común de todos los avances desarrollados a lo largo de la fase </w:t>
       </w:r>
       <w:r>
-        <w:t>3</w:t>
+        <w:t>4</w:t>
       </w:r>
       <w:r>
         <w:t>.</w:t>
@@ -612,7 +735,7 @@
         <w:t xml:space="preserve">Inicio de la fase </w:t>
       </w:r>
       <w:r>
-        <w:t>4</w:t>
+        <w:t>5</w:t>
       </w:r>
       <w:r>
         <w:t xml:space="preserve"> de la planificación de desarrollo del proyecto.</w:t>
@@ -622,21 +745,6 @@
       <w:pPr>
         <w:jc w:val="center"/>
       </w:pPr>
-      <w:r>
-        <w:t xml:space="preserve">[Falta de realización de actividades injustificada]  </w:t>
-      </w:r>
-      <w:r>
-        <w:t>Daniel Yanel Gorrón</w:t>
-      </w:r>
-      <w:r>
-        <w:t xml:space="preserve"> y </w:t>
-      </w:r>
-      <w:r>
-        <w:t>Rubén López</w:t>
-      </w:r>
-      <w:r>
-        <w:t>.</w:t>
-      </w:r>
     </w:p>
     <w:p>
       <w:pPr>

</xml_diff>